<commit_message>
hopefully done 2 and 3
</commit_message>
<xml_diff>
--- a/1ПР_Хречко_СВ.docx
+++ b/1ПР_Хречко_СВ.docx
@@ -183,30 +183,51 @@
                       <w:szCs w:val="20"/>
                       <w:lang w:eastAsia="ru-RU"/>
                     </w:rPr>
-                    <w:pict>
-                      <v:shapetype id="_x0000_t75" coordsize="21600,21600" o:spt="75" o:preferrelative="t" path="m@4@5l@4@11@9@11@9@5xe" filled="f" stroked="f">
-                        <v:stroke joinstyle="miter"/>
-                        <v:formulas>
-                          <v:f eqn="if lineDrawn pixelLineWidth 0"/>
-                          <v:f eqn="sum @0 1 0"/>
-                          <v:f eqn="sum 0 0 @1"/>
-                          <v:f eqn="prod @2 1 2"/>
-                          <v:f eqn="prod @3 21600 pixelWidth"/>
-                          <v:f eqn="prod @3 21600 pixelHeight"/>
-                          <v:f eqn="sum @0 0 1"/>
-                          <v:f eqn="prod @6 1 2"/>
-                          <v:f eqn="prod @7 21600 pixelWidth"/>
-                          <v:f eqn="sum @8 21600 0"/>
-                          <v:f eqn="prod @7 21600 pixelHeight"/>
-                          <v:f eqn="sum @10 21600 0"/>
-                        </v:formulas>
-                        <v:path o:extrusionok="f" gradientshapeok="t" o:connecttype="rect"/>
-                        <o:lock v:ext="edit" aspectratio="t"/>
-                      </v:shapetype>
-                      <v:shape id="Рисунок 2" o:spid="_x0000_i1025" type="#_x0000_t75" style="width:69pt;height:78.75pt;visibility:visible">
-                        <v:imagedata r:id="rId4" o:title=""/>
-                      </v:shape>
-                    </w:pict>
+                    <w:drawing>
+                      <wp:inline distT="0" distB="0" distL="0" distR="0">
+                        <wp:extent cx="876300" cy="1000125"/>
+                        <wp:effectExtent l="19050" t="0" r="0" b="0"/>
+                        <wp:docPr id="1" name="Рисунок 2"/>
+                        <wp:cNvGraphicFramePr>
+                          <a:graphicFrameLocks xmlns:a="http://schemas.openxmlformats.org/drawingml/2006/main" noChangeAspect="1"/>
+                        </wp:cNvGraphicFramePr>
+                        <a:graphic xmlns:a="http://schemas.openxmlformats.org/drawingml/2006/main">
+                          <a:graphicData uri="http://schemas.openxmlformats.org/drawingml/2006/picture">
+                            <pic:pic xmlns:pic="http://schemas.openxmlformats.org/drawingml/2006/picture">
+                              <pic:nvPicPr>
+                                <pic:cNvPr id="0" name="Рисунок 2"/>
+                                <pic:cNvPicPr>
+                                  <a:picLocks noChangeAspect="1" noChangeArrowheads="1"/>
+                                </pic:cNvPicPr>
+                              </pic:nvPicPr>
+                              <pic:blipFill>
+                                <a:blip r:embed="rId4"/>
+                                <a:srcRect/>
+                                <a:stretch>
+                                  <a:fillRect/>
+                                </a:stretch>
+                              </pic:blipFill>
+                              <pic:spPr bwMode="auto">
+                                <a:xfrm>
+                                  <a:off x="0" y="0"/>
+                                  <a:ext cx="876300" cy="1000125"/>
+                                </a:xfrm>
+                                <a:prstGeom prst="rect">
+                                  <a:avLst/>
+                                </a:prstGeom>
+                                <a:noFill/>
+                                <a:ln w="9525">
+                                  <a:noFill/>
+                                  <a:miter lim="800000"/>
+                                  <a:headEnd/>
+                                  <a:tailEnd/>
+                                </a:ln>
+                              </pic:spPr>
+                            </pic:pic>
+                          </a:graphicData>
+                        </a:graphic>
+                      </wp:inline>
+                    </w:drawing>
                   </w:r>
                 </w:p>
               </w:tc>
@@ -769,7 +790,6 @@
             </w:r>
             <w:r>
               <w:rPr>
-                <w:rFonts w:ascii="Calibri" w:hAnsi="Calibri"/>
                 <w:szCs w:val="28"/>
               </w:rPr>
               <w:t>АНАЛИЗ И КОНЦЕПТУАЛЬНОЕ МОДЕЛИРОВАНИЕ СИСТЕМ</w:t>
@@ -1175,7 +1195,23 @@
                 <w:szCs w:val="24"/>
                 <w:lang w:eastAsia="ru-RU"/>
               </w:rPr>
-              <w:t>Принял преподаватель</w:t>
+              <w:t xml:space="preserve">Принял </w:t>
+            </w:r>
+            <w:r>
+              <w:rPr>
+                <w:sz w:val="24"/>
+                <w:szCs w:val="24"/>
+                <w:lang w:eastAsia="ru-RU"/>
+              </w:rPr>
+              <w:t xml:space="preserve"> старший </w:t>
+            </w:r>
+            <w:r>
+              <w:rPr>
+                <w:sz w:val="24"/>
+                <w:szCs w:val="24"/>
+                <w:lang w:eastAsia="ru-RU"/>
+              </w:rPr>
+              <w:t>преподаватель</w:t>
             </w:r>
           </w:p>
           <w:p>
@@ -1750,27 +1786,10 @@
     </w:p>
     <w:p>
       <w:pPr>
-        <w:pStyle w:val="1"/>
-        <w:jc w:val="center"/>
+        <w:pStyle w:val="11"/>
       </w:pPr>
       <w:r>
-        <w:t>Практическая работа №1.</w:t>
-      </w:r>
-    </w:p>
-    <w:p>
-      <w:pPr>
-        <w:pStyle w:val="1"/>
-        <w:jc w:val="center"/>
-      </w:pPr>
-      <w:r>
-        <w:t>Описание функционала системы.</w:t>
-      </w:r>
-    </w:p>
-    <w:p>
-      <w:pPr>
-        <w:pStyle w:val="1"/>
-      </w:pPr>
-      <w:r>
+        <w:lastRenderedPageBreak/>
         <w:t>Цель работы</w:t>
       </w:r>
     </w:p>
@@ -1790,7 +1809,7 @@
     </w:p>
     <w:p>
       <w:pPr>
-        <w:pStyle w:val="1"/>
+        <w:pStyle w:val="11"/>
       </w:pPr>
       <w:r>
         <w:t>Задание</w:t>
@@ -1824,7 +1843,7 @@
     </w:p>
     <w:p>
       <w:pPr>
-        <w:pStyle w:val="1"/>
+        <w:pStyle w:val="11"/>
       </w:pPr>
       <w:r>
         <w:t>Предварительная информация</w:t>
@@ -1872,7 +1891,7 @@
     </w:p>
     <w:p>
       <w:pPr>
-        <w:pStyle w:val="1"/>
+        <w:pStyle w:val="11"/>
       </w:pPr>
       <w:r>
         <w:t>Описание объекта автоматизации</w:t>
@@ -1888,7 +1907,7 @@
     </w:p>
     <w:p>
       <w:pPr>
-        <w:pStyle w:val="1"/>
+        <w:pStyle w:val="11"/>
       </w:pPr>
       <w:r>
         <w:t>Описание основных функций системы</w:t>
@@ -1899,52 +1918,329 @@
         <w:jc w:val="both"/>
       </w:pPr>
       <w:r>
-        <w:t>Система автоматизации может быть представлена одной крупной системой, составляющей расписание. Ее главные составляющие будут следующие:</w:t>
+        <w:t>Система автоматизации может быть представлена одной крупной системой, составляющей расписание</w:t>
+      </w:r>
+      <w:proofErr w:type="gramStart"/>
+      <w:r>
+        <w:t>.</w:t>
+      </w:r>
+      <w:r>
+        <w:t xml:space="preserve"> </w:t>
+      </w:r>
+      <w:proofErr w:type="gramEnd"/>
+      <w:r>
+        <w:t>В таблице 1 представлены функции ее подсистем</w:t>
+      </w:r>
+      <w:r>
+        <w:t>:</w:t>
       </w:r>
     </w:p>
     <w:p>
       <w:pPr>
+        <w:pStyle w:val="11"/>
+        <w:ind w:firstLine="0"/>
         <w:jc w:val="both"/>
+        <w:rPr>
+          <w:b w:val="0"/>
+          <w:i/>
+          <w:sz w:val="24"/>
+          <w:szCs w:val="24"/>
+        </w:rPr>
       </w:pPr>
       <w:r>
-        <w:t>- Система отслеживания графиков сотрудников – Система анализирующая загруженность сотрудников, упрощающая составление такого расписания сотрудников, при котором они не будут перегружены, но в то же время обеспечивающая театр постоянным наличием персонала.</w:t>
+        <w:rPr>
+          <w:b w:val="0"/>
+          <w:i/>
+          <w:sz w:val="24"/>
+          <w:szCs w:val="24"/>
+        </w:rPr>
+        <w:t>Таблица 1 – Основные функции системы</w:t>
       </w:r>
     </w:p>
+    <w:tbl>
+      <w:tblPr>
+        <w:tblStyle w:val="a4"/>
+        <w:tblW w:w="0" w:type="auto"/>
+        <w:tblLook w:val="04A0"/>
+      </w:tblPr>
+      <w:tblGrid>
+        <w:gridCol w:w="2943"/>
+        <w:gridCol w:w="6628"/>
+      </w:tblGrid>
+      <w:tr>
+        <w:tc>
+          <w:tcPr>
+            <w:tcW w:w="2943" w:type="dxa"/>
+          </w:tcPr>
+          <w:p>
+            <w:pPr>
+              <w:ind w:firstLine="0"/>
+              <w:jc w:val="center"/>
+              <w:rPr>
+                <w:b/>
+                <w:sz w:val="24"/>
+                <w:szCs w:val="24"/>
+              </w:rPr>
+            </w:pPr>
+            <w:r>
+              <w:rPr>
+                <w:b/>
+                <w:sz w:val="24"/>
+                <w:szCs w:val="24"/>
+              </w:rPr>
+              <w:t>Функция</w:t>
+            </w:r>
+          </w:p>
+        </w:tc>
+        <w:tc>
+          <w:tcPr>
+            <w:tcW w:w="6628" w:type="dxa"/>
+          </w:tcPr>
+          <w:p>
+            <w:pPr>
+              <w:ind w:firstLine="0"/>
+              <w:jc w:val="center"/>
+              <w:rPr>
+                <w:b/>
+                <w:sz w:val="24"/>
+                <w:szCs w:val="24"/>
+              </w:rPr>
+            </w:pPr>
+            <w:r>
+              <w:rPr>
+                <w:b/>
+                <w:sz w:val="24"/>
+                <w:szCs w:val="24"/>
+              </w:rPr>
+              <w:t>Описание</w:t>
+            </w:r>
+          </w:p>
+        </w:tc>
+      </w:tr>
+      <w:tr>
+        <w:tc>
+          <w:tcPr>
+            <w:tcW w:w="2943" w:type="dxa"/>
+          </w:tcPr>
+          <w:p>
+            <w:pPr>
+              <w:ind w:firstLine="0"/>
+              <w:rPr>
+                <w:sz w:val="24"/>
+                <w:szCs w:val="24"/>
+              </w:rPr>
+            </w:pPr>
+            <w:r>
+              <w:rPr>
+                <w:sz w:val="24"/>
+                <w:szCs w:val="24"/>
+              </w:rPr>
+              <w:t>О</w:t>
+            </w:r>
+            <w:r>
+              <w:rPr>
+                <w:sz w:val="24"/>
+                <w:szCs w:val="24"/>
+              </w:rPr>
+              <w:t>тслеживание графиков сотрудников</w:t>
+            </w:r>
+          </w:p>
+        </w:tc>
+        <w:tc>
+          <w:tcPr>
+            <w:tcW w:w="6628" w:type="dxa"/>
+          </w:tcPr>
+          <w:p>
+            <w:pPr>
+              <w:ind w:firstLine="0"/>
+              <w:rPr>
+                <w:sz w:val="24"/>
+                <w:szCs w:val="24"/>
+              </w:rPr>
+            </w:pPr>
+            <w:proofErr w:type="gramStart"/>
+            <w:r>
+              <w:rPr>
+                <w:sz w:val="24"/>
+                <w:szCs w:val="24"/>
+              </w:rPr>
+              <w:t>Система</w:t>
+            </w:r>
+            <w:proofErr w:type="gramEnd"/>
+            <w:r>
+              <w:rPr>
+                <w:sz w:val="24"/>
+                <w:szCs w:val="24"/>
+              </w:rPr>
+              <w:t xml:space="preserve"> анализирующая загруженность сотрудников, упрощающая составление такого расписания сотрудников, </w:t>
+            </w:r>
+            <w:r>
+              <w:rPr>
+                <w:sz w:val="24"/>
+                <w:szCs w:val="24"/>
+              </w:rPr>
+              <w:lastRenderedPageBreak/>
+              <w:t>при котором они не будут перегружены, но в то же время обеспечивающая театр постоянным наличием персонала.</w:t>
+            </w:r>
+          </w:p>
+        </w:tc>
+      </w:tr>
+      <w:tr>
+        <w:tc>
+          <w:tcPr>
+            <w:tcW w:w="2943" w:type="dxa"/>
+          </w:tcPr>
+          <w:p>
+            <w:pPr>
+              <w:ind w:firstLine="0"/>
+              <w:rPr>
+                <w:sz w:val="24"/>
+                <w:szCs w:val="24"/>
+              </w:rPr>
+            </w:pPr>
+            <w:r>
+              <w:rPr>
+                <w:sz w:val="24"/>
+                <w:szCs w:val="24"/>
+              </w:rPr>
+              <w:lastRenderedPageBreak/>
+              <w:t>Сбор и анализ интересов посетителей</w:t>
+            </w:r>
+          </w:p>
+        </w:tc>
+        <w:tc>
+          <w:tcPr>
+            <w:tcW w:w="6628" w:type="dxa"/>
+          </w:tcPr>
+          <w:p>
+            <w:pPr>
+              <w:ind w:firstLine="0"/>
+              <w:rPr>
+                <w:sz w:val="24"/>
+                <w:szCs w:val="24"/>
+              </w:rPr>
+            </w:pPr>
+            <w:r>
+              <w:rPr>
+                <w:sz w:val="24"/>
+                <w:szCs w:val="24"/>
+              </w:rPr>
+              <w:t>Система позволяющая расставить спектакли в соответствии с предпочтениями зрителей</w:t>
+            </w:r>
+            <w:r>
+              <w:rPr>
+                <w:sz w:val="24"/>
+                <w:szCs w:val="24"/>
+              </w:rPr>
+              <w:t>.</w:t>
+            </w:r>
+          </w:p>
+        </w:tc>
+      </w:tr>
+      <w:tr>
+        <w:tc>
+          <w:tcPr>
+            <w:tcW w:w="2943" w:type="dxa"/>
+          </w:tcPr>
+          <w:p>
+            <w:pPr>
+              <w:ind w:firstLine="0"/>
+              <w:rPr>
+                <w:sz w:val="24"/>
+                <w:szCs w:val="24"/>
+              </w:rPr>
+            </w:pPr>
+            <w:r>
+              <w:rPr>
+                <w:sz w:val="24"/>
+                <w:szCs w:val="24"/>
+              </w:rPr>
+              <w:t>Анализ календаря</w:t>
+            </w:r>
+          </w:p>
+        </w:tc>
+        <w:tc>
+          <w:tcPr>
+            <w:tcW w:w="6628" w:type="dxa"/>
+          </w:tcPr>
+          <w:p>
+            <w:pPr>
+              <w:ind w:firstLine="0"/>
+              <w:rPr>
+                <w:sz w:val="24"/>
+                <w:szCs w:val="24"/>
+              </w:rPr>
+            </w:pPr>
+            <w:r>
+              <w:rPr>
+                <w:sz w:val="24"/>
+                <w:szCs w:val="24"/>
+              </w:rPr>
+              <w:t>Система, работающая с общедоступной информацией о событиях</w:t>
+            </w:r>
+            <w:r>
+              <w:rPr>
+                <w:sz w:val="24"/>
+                <w:szCs w:val="24"/>
+              </w:rPr>
+              <w:t>.</w:t>
+            </w:r>
+          </w:p>
+        </w:tc>
+      </w:tr>
+      <w:tr>
+        <w:tc>
+          <w:tcPr>
+            <w:tcW w:w="2943" w:type="dxa"/>
+          </w:tcPr>
+          <w:p>
+            <w:pPr>
+              <w:ind w:firstLine="0"/>
+              <w:rPr>
+                <w:sz w:val="24"/>
+                <w:szCs w:val="24"/>
+              </w:rPr>
+            </w:pPr>
+            <w:r>
+              <w:rPr>
+                <w:sz w:val="24"/>
+                <w:szCs w:val="24"/>
+              </w:rPr>
+              <w:t>Составление расписания</w:t>
+            </w:r>
+          </w:p>
+        </w:tc>
+        <w:tc>
+          <w:tcPr>
+            <w:tcW w:w="6628" w:type="dxa"/>
+          </w:tcPr>
+          <w:p>
+            <w:pPr>
+              <w:ind w:firstLine="0"/>
+              <w:rPr>
+                <w:sz w:val="24"/>
+                <w:szCs w:val="24"/>
+              </w:rPr>
+            </w:pPr>
+            <w:r>
+              <w:rPr>
+                <w:sz w:val="24"/>
+                <w:szCs w:val="24"/>
+              </w:rPr>
+              <w:t>Главная, управляющая система, которая работает с данными остальных систем и на их основе составляет расписание.</w:t>
+            </w:r>
+          </w:p>
+        </w:tc>
+      </w:tr>
+    </w:tbl>
     <w:p>
       <w:pPr>
         <w:jc w:val="both"/>
       </w:pPr>
-      <w:r>
-        <w:t>-  Система сбора и анализа интересов посетителей – Система позволяющая расставить спектакли в соответствии с предпочтениями зрителей;</w:t>
-      </w:r>
     </w:p>
     <w:p>
       <w:pPr>
-        <w:jc w:val="both"/>
-      </w:pPr>
-      <w:r>
-        <w:t>- Анализ календаря – Система, работающая с общедоступной информацией о событиях;</w:t>
-      </w:r>
-    </w:p>
-    <w:p>
-      <w:pPr>
-        <w:jc w:val="both"/>
-      </w:pPr>
-      <w:r>
-        <w:t>- Анализ работы театра – Система, собирающая и анализирующая данные по работе театра, такой как подготовка спектаклей;</w:t>
-      </w:r>
-    </w:p>
-    <w:p>
-      <w:pPr>
-        <w:jc w:val="both"/>
-      </w:pPr>
-      <w:r>
-        <w:t>- Система составления расписания – Главная, управляющая система, которая работает с данными остальных систем и на их основе составляет расписание.</w:t>
-      </w:r>
-    </w:p>
-    <w:p>
-      <w:pPr>
-        <w:pStyle w:val="1"/>
+        <w:pStyle w:val="11"/>
       </w:pPr>
       <w:r>
         <w:t>Ожидаемые результаты</w:t>
@@ -1968,7 +2264,7 @@
     </w:p>
     <w:p>
       <w:pPr>
-        <w:pStyle w:val="1"/>
+        <w:pStyle w:val="11"/>
       </w:pPr>
       <w:r>
         <w:t>Вывод</w:t>
@@ -1995,8 +2291,6 @@
     <w:rPrDefault>
       <w:rPr>
         <w:rFonts w:ascii="Calibri" w:eastAsia="Calibri" w:hAnsi="Calibri" w:cs="Times New Roman"/>
-        <w:sz w:val="22"/>
-        <w:szCs w:val="22"/>
         <w:lang w:val="ru-RU" w:eastAsia="ru-RU" w:bidi="ar-SA"/>
       </w:rPr>
     </w:rPrDefault>
@@ -2141,7 +2435,7 @@
     <w:lsdException w:name="Bibliography" w:uiPriority="37"/>
     <w:lsdException w:name="TOC Heading" w:uiPriority="39" w:qFormat="1"/>
   </w:latentStyles>
-  <w:style w:type="paragraph" w:default="1" w:styleId="Normal">
+  <w:style w:type="paragraph" w:default="1" w:styleId="a">
     <w:name w:val="Normal"/>
     <w:qFormat/>
     <w:rsid w:val="00B6659D"/>
@@ -2153,14 +2447,15 @@
     <w:rPr>
       <w:rFonts w:ascii="Times New Roman" w:hAnsi="Times New Roman"/>
       <w:sz w:val="28"/>
+      <w:szCs w:val="22"/>
       <w:lang w:eastAsia="en-US"/>
     </w:rPr>
   </w:style>
-  <w:style w:type="paragraph" w:styleId="Heading1">
+  <w:style w:type="paragraph" w:styleId="1">
     <w:name w:val="heading 1"/>
-    <w:basedOn w:val="Normal"/>
-    <w:next w:val="Normal"/>
-    <w:link w:val="Heading1Char"/>
+    <w:basedOn w:val="a"/>
+    <w:next w:val="a"/>
+    <w:link w:val="10"/>
     <w:uiPriority w:val="99"/>
     <w:qFormat/>
     <w:rsid w:val="00B6659D"/>
@@ -2177,12 +2472,13 @@
       <w:szCs w:val="32"/>
     </w:rPr>
   </w:style>
-  <w:style w:type="character" w:default="1" w:styleId="DefaultParagraphFont">
+  <w:style w:type="character" w:default="1" w:styleId="a0">
     <w:name w:val="Default Paragraph Font"/>
-    <w:uiPriority w:val="99"/>
+    <w:uiPriority w:val="1"/>
     <w:semiHidden/>
+    <w:unhideWhenUsed/>
   </w:style>
-  <w:style w:type="table" w:default="1" w:styleId="TableNormal">
+  <w:style w:type="table" w:default="1" w:styleId="a1">
     <w:name w:val="Normal Table"/>
     <w:uiPriority w:val="99"/>
     <w:semiHidden/>
@@ -2198,16 +2494,16 @@
       </w:tblCellMar>
     </w:tblPr>
   </w:style>
-  <w:style w:type="numbering" w:default="1" w:styleId="NoList">
+  <w:style w:type="numbering" w:default="1" w:styleId="a2">
     <w:name w:val="No List"/>
     <w:uiPriority w:val="99"/>
     <w:semiHidden/>
     <w:unhideWhenUsed/>
   </w:style>
-  <w:style w:type="character" w:customStyle="1" w:styleId="Heading1Char">
-    <w:name w:val="Heading 1 Char"/>
-    <w:basedOn w:val="DefaultParagraphFont"/>
-    <w:link w:val="Heading1"/>
+  <w:style w:type="character" w:customStyle="1" w:styleId="10">
+    <w:name w:val="Заголовок 1 Знак"/>
+    <w:basedOn w:val="a0"/>
+    <w:link w:val="1"/>
     <w:uiPriority w:val="99"/>
     <w:locked/>
     <w:rsid w:val="00B6659D"/>
@@ -2218,10 +2514,10 @@
       <w:szCs w:val="32"/>
     </w:rPr>
   </w:style>
-  <w:style w:type="paragraph" w:customStyle="1" w:styleId="1">
+  <w:style w:type="paragraph" w:customStyle="1" w:styleId="11">
     <w:name w:val="Стиль1"/>
-    <w:basedOn w:val="Heading1"/>
-    <w:link w:val="10"/>
+    <w:basedOn w:val="1"/>
+    <w:link w:val="12"/>
     <w:uiPriority w:val="99"/>
     <w:rsid w:val="00B6659D"/>
     <w:pPr>
@@ -2235,10 +2531,10 @@
       <w:szCs w:val="28"/>
     </w:rPr>
   </w:style>
-  <w:style w:type="character" w:customStyle="1" w:styleId="10">
+  <w:style w:type="character" w:customStyle="1" w:styleId="12">
     <w:name w:val="Стиль1 Знак"/>
-    <w:basedOn w:val="Heading1Char"/>
-    <w:link w:val="1"/>
+    <w:basedOn w:val="10"/>
+    <w:link w:val="11"/>
     <w:uiPriority w:val="99"/>
     <w:locked/>
     <w:rsid w:val="00B6659D"/>
@@ -2249,9 +2545,9 @@
       <w:szCs w:val="28"/>
     </w:rPr>
   </w:style>
-  <w:style w:type="paragraph" w:styleId="ListParagraph">
+  <w:style w:type="paragraph" w:styleId="a3">
     <w:name w:val="List Paragraph"/>
-    <w:basedOn w:val="Normal"/>
+    <w:basedOn w:val="a"/>
     <w:uiPriority w:val="99"/>
     <w:qFormat/>
     <w:rsid w:val="00A4364D"/>
@@ -2259,9 +2555,9 @@
       <w:ind w:left="720"/>
     </w:pPr>
   </w:style>
-  <w:style w:type="table" w:styleId="TableGrid">
+  <w:style w:type="table" w:styleId="a4">
     <w:name w:val="Table Grid"/>
-    <w:basedOn w:val="TableNormal"/>
+    <w:basedOn w:val="a1"/>
     <w:uiPriority w:val="99"/>
     <w:rsid w:val="00D9216D"/>
     <w:pPr>
@@ -2291,7 +2587,7 @@
       </w:tblCellMar>
     </w:tblPr>
   </w:style>
-  <w:style w:type="table" w:customStyle="1" w:styleId="11">
+  <w:style w:type="table" w:customStyle="1" w:styleId="13">
     <w:name w:val="Сетка таблицы1"/>
     <w:uiPriority w:val="99"/>
     <w:rsid w:val="00D9216D"/>
@@ -2352,9 +2648,9 @@
       </w:tblCellMar>
     </w:tblPr>
   </w:style>
-  <w:style w:type="paragraph" w:styleId="NormalWeb">
+  <w:style w:type="paragraph" w:styleId="a5">
     <w:name w:val="Normal (Web)"/>
-    <w:basedOn w:val="Normal"/>
+    <w:basedOn w:val="a"/>
     <w:uiPriority w:val="99"/>
     <w:semiHidden/>
     <w:rsid w:val="00575A8F"/>

</xml_diff>